<commit_message>
updated docs for Monitoring and aggregation of APIs
</commit_message>
<xml_diff>
--- a/Docs by Divanshu/Create Email APIs in Azure API Management.docx
+++ b/Docs by Divanshu/Create Email APIs in Azure API Management.docx
@@ -16,6 +16,50 @@
       </w:pPr>
       <w:r>
         <w:t>Email Service</w:t>
+      </w:r>
+    </w:p>
+    <w:p>
+      <w:pPr>
+        <w:pStyle w:val="ListParagraph"/>
+        <w:numPr>
+          <w:ilvl w:val="0"/>
+          <w:numId w:val="10"/>
+        </w:numPr>
+      </w:pPr>
+      <w:r>
+        <w:t xml:space="preserve">Login to Azure Portal; navigate to </w:t>
+      </w:r>
+      <w:r>
+        <w:rPr>
+          <w:b/>
+        </w:rPr>
+        <w:t>API Management Service</w:t>
+      </w:r>
+      <w:r>
+        <w:t xml:space="preserve"> -&gt; </w:t>
+      </w:r>
+      <w:r>
+        <w:rPr>
+          <w:b/>
+        </w:rPr>
+        <w:t>API</w:t>
+      </w:r>
+      <w:r>
+        <w:rPr>
+          <w:b/>
+        </w:rPr>
+        <w:t>s</w:t>
+      </w:r>
+      <w:bookmarkStart w:id="0" w:name="_GoBack"/>
+      <w:bookmarkEnd w:id="0"/>
+      <w:r>
+        <w:rPr>
+          <w:b/>
+        </w:rPr>
+        <w:t xml:space="preserve"> – Preview</w:t>
+      </w:r>
+      <w:r>
+        <w:t>.</w:t>
       </w:r>
     </w:p>
     <w:p>
@@ -335,8 +379,6 @@
           </wp:inline>
         </w:drawing>
       </w:r>
-      <w:bookmarkStart w:id="0" w:name="_GoBack"/>
-      <w:bookmarkEnd w:id="0"/>
     </w:p>
     <w:sectPr>
       <w:headerReference w:type="even" r:id="rId13"/>
@@ -2738,7 +2780,7 @@
 </file>
 
 <file path=customXml/itemProps1.xml><?xml version="1.0" encoding="utf-8"?>
-<ds:datastoreItem xmlns:ds="http://schemas.openxmlformats.org/officeDocument/2006/customXml" ds:itemID="{52AB2B68-9EC4-43F1-86CA-D66B307C8210}">
+<ds:datastoreItem xmlns:ds="http://schemas.openxmlformats.org/officeDocument/2006/customXml" ds:itemID="{B07E1F79-1B05-4642-8018-3D302CC3590E}">
   <ds:schemaRefs>
     <ds:schemaRef ds:uri="http://schemas.openxmlformats.org/officeDocument/2006/bibliography"/>
   </ds:schemaRefs>

</xml_diff>